<commit_message>
chore(report): update with signup, signin page
</commit_message>
<xml_diff>
--- a/report/ViSort/Visort.docx
+++ b/report/ViSort/Visort.docx
@@ -758,6 +758,28 @@
       <w:r>
         <w:rPr>
           <w:rFonts w:ascii="Times New Roman" w:hAnsi="Times New Roman" w:cs="Times New Roman"/>
+          <w:b/>
+          <w:bCs/>
+          <w:color w:val="auto"/>
+          <w:sz w:val="24"/>
+          <w:szCs w:val="24"/>
+        </w:rPr>
+        <w:t xml:space="preserve"> </w:t>
+      </w:r>
+      <w:r>
+        <w:rPr>
+          <w:rFonts w:ascii="Times New Roman" w:hAnsi="Times New Roman" w:cs="Times New Roman"/>
+          <w:i/>
+          <w:iCs/>
+          <w:color w:val="auto"/>
+          <w:sz w:val="24"/>
+          <w:szCs w:val="24"/>
+        </w:rPr>
+        <w:t>(Trưởng nhóm)</w:t>
+      </w:r>
+      <w:r>
+        <w:rPr>
+          <w:rFonts w:ascii="Times New Roman" w:hAnsi="Times New Roman" w:cs="Times New Roman"/>
           <w:color w:val="auto"/>
           <w:sz w:val="24"/>
           <w:szCs w:val="24"/>
@@ -1030,7 +1052,6 @@
         </w:rPr>
         <w:t xml:space="preserve">Nhiệm vụ đồ án môn </w:t>
       </w:r>
-      <w:proofErr w:type="gramStart"/>
       <w:r>
         <w:rPr>
           <w:rFonts w:eastAsiaTheme="majorEastAsia"/>
@@ -1045,9 +1066,8 @@
           <w:lang w:eastAsia="en-GB"/>
           <w14:ligatures w14:val="none"/>
         </w:rPr>
-        <w:t>(</w:t>
-      </w:r>
-      <w:proofErr w:type="gramEnd"/>
+        <w:t xml:space="preserve"> (</w:t>
+      </w:r>
       <w:r>
         <w:rPr>
           <w:rFonts w:eastAsiaTheme="majorEastAsia"/>
@@ -1209,7 +1229,7 @@
           <w:lang w:eastAsia="en-GB"/>
           <w14:ligatures w14:val="none"/>
         </w:rPr>
-        <w:t>Ôn tập bằng trả lời câu hỏi và tính điểm.</w:t>
+        <w:t>Tra cứu thông tin thuật toán, big O cheatsheet.</w:t>
       </w:r>
     </w:p>
     <w:p>
@@ -1232,7 +1252,61 @@
           <w:lang w:eastAsia="en-GB"/>
           <w14:ligatures w14:val="none"/>
         </w:rPr>
+        <w:t>Ôn tập bằng trả lời câu hỏi và tính điểm.</w:t>
+      </w:r>
+    </w:p>
+    <w:p>
+      <w:pPr>
+        <w:pStyle w:val="ListParagraph"/>
+        <w:numPr>
+          <w:ilvl w:val="1"/>
+          <w:numId w:val="32"/>
+        </w:numPr>
+        <w:spacing w:before="240" w:after="240" w:line="276" w:lineRule="auto"/>
+        <w:rPr>
+          <w:rFonts w:eastAsiaTheme="majorEastAsia"/>
+          <w:lang w:eastAsia="en-GB"/>
+          <w14:ligatures w14:val="none"/>
+        </w:rPr>
+      </w:pPr>
+      <w:r>
+        <w:rPr>
+          <w:rFonts w:eastAsiaTheme="majorEastAsia"/>
+          <w:lang w:eastAsia="en-GB"/>
+          <w14:ligatures w14:val="none"/>
+        </w:rPr>
         <w:t>Lưu kết quả ôn tập và xếp hạng.</w:t>
+      </w:r>
+    </w:p>
+    <w:p>
+      <w:pPr>
+        <w:pStyle w:val="ListParagraph"/>
+        <w:numPr>
+          <w:ilvl w:val="1"/>
+          <w:numId w:val="32"/>
+        </w:numPr>
+        <w:spacing w:before="240" w:after="240" w:line="276" w:lineRule="auto"/>
+        <w:rPr>
+          <w:rFonts w:eastAsiaTheme="majorEastAsia"/>
+          <w:lang w:eastAsia="en-GB"/>
+          <w14:ligatures w14:val="none"/>
+        </w:rPr>
+      </w:pPr>
+      <w:r>
+        <w:rPr>
+          <w:rFonts w:eastAsiaTheme="majorEastAsia"/>
+          <w:lang w:eastAsia="en-GB"/>
+          <w14:ligatures w14:val="none"/>
+        </w:rPr>
+        <w:t>Đăng ký, đăng nhập, q</w:t>
+      </w:r>
+      <w:r>
+        <w:rPr>
+          <w:rFonts w:eastAsiaTheme="majorEastAsia"/>
+          <w:lang w:eastAsia="en-GB"/>
+          <w14:ligatures w14:val="none"/>
+        </w:rPr>
+        <w:t>uản lý hồ sơ người dùng.</w:t>
       </w:r>
     </w:p>
     <w:p>
@@ -2080,7 +2154,7 @@
             </w:rPr>
             <w:fldChar w:fldCharType="separate"/>
           </w:r>
-          <w:hyperlink w:anchor="_Toc183860751" w:history="1">
+          <w:hyperlink w:anchor="_Toc184408282" w:history="1">
             <w:r>
               <w:rPr>
                 <w:rStyle w:val="Hyperlink"/>
@@ -2129,7 +2203,7 @@
                 <w:noProof/>
                 <w:webHidden/>
               </w:rPr>
-              <w:instrText xml:space="preserve"> PAGEREF _Toc183860751 \h </w:instrText>
+              <w:instrText xml:space="preserve"> PAGEREF _Toc184408282 \h </w:instrText>
             </w:r>
             <w:r>
               <w:rPr>
@@ -2176,7 +2250,7 @@
               <w14:ligatures w14:val="standardContextual"/>
             </w:rPr>
           </w:pPr>
-          <w:hyperlink w:anchor="_Toc183860752" w:history="1">
+          <w:hyperlink w:anchor="_Toc184408283" w:history="1">
             <w:r>
               <w:rPr>
                 <w:rStyle w:val="Hyperlink"/>
@@ -2225,7 +2299,7 @@
                 <w:noProof/>
                 <w:webHidden/>
               </w:rPr>
-              <w:instrText xml:space="preserve"> PAGEREF _Toc183860752 \h </w:instrText>
+              <w:instrText xml:space="preserve"> PAGEREF _Toc184408283 \h </w:instrText>
             </w:r>
             <w:r>
               <w:rPr>
@@ -2272,7 +2346,7 @@
               <w14:ligatures w14:val="standardContextual"/>
             </w:rPr>
           </w:pPr>
-          <w:hyperlink w:anchor="_Toc183860753" w:history="1">
+          <w:hyperlink w:anchor="_Toc184408284" w:history="1">
             <w:r>
               <w:rPr>
                 <w:rStyle w:val="Hyperlink"/>
@@ -2321,7 +2395,7 @@
                 <w:noProof/>
                 <w:webHidden/>
               </w:rPr>
-              <w:instrText xml:space="preserve"> PAGEREF _Toc183860753 \h </w:instrText>
+              <w:instrText xml:space="preserve"> PAGEREF _Toc184408284 \h </w:instrText>
             </w:r>
             <w:r>
               <w:rPr>
@@ -2368,7 +2442,7 @@
               <w14:ligatures w14:val="standardContextual"/>
             </w:rPr>
           </w:pPr>
-          <w:hyperlink w:anchor="_Toc183860754" w:history="1">
+          <w:hyperlink w:anchor="_Toc184408285" w:history="1">
             <w:r>
               <w:rPr>
                 <w:rStyle w:val="Hyperlink"/>
@@ -2417,7 +2491,7 @@
                 <w:noProof/>
                 <w:webHidden/>
               </w:rPr>
-              <w:instrText xml:space="preserve"> PAGEREF _Toc183860754 \h </w:instrText>
+              <w:instrText xml:space="preserve"> PAGEREF _Toc184408285 \h </w:instrText>
             </w:r>
             <w:r>
               <w:rPr>
@@ -2464,7 +2538,7 @@
               <w14:ligatures w14:val="standardContextual"/>
             </w:rPr>
           </w:pPr>
-          <w:hyperlink w:anchor="_Toc183860755" w:history="1">
+          <w:hyperlink w:anchor="_Toc184408286" w:history="1">
             <w:r>
               <w:rPr>
                 <w:rStyle w:val="Hyperlink"/>
@@ -2513,7 +2587,7 @@
                 <w:noProof/>
                 <w:webHidden/>
               </w:rPr>
-              <w:instrText xml:space="preserve"> PAGEREF _Toc183860755 \h </w:instrText>
+              <w:instrText xml:space="preserve"> PAGEREF _Toc184408286 \h </w:instrText>
             </w:r>
             <w:r>
               <w:rPr>
@@ -2560,7 +2634,7 @@
               <w14:ligatures w14:val="standardContextual"/>
             </w:rPr>
           </w:pPr>
-          <w:hyperlink w:anchor="_Toc183860756" w:history="1">
+          <w:hyperlink w:anchor="_Toc184408287" w:history="1">
             <w:r>
               <w:rPr>
                 <w:rStyle w:val="Hyperlink"/>
@@ -2609,7 +2683,7 @@
                 <w:noProof/>
                 <w:webHidden/>
               </w:rPr>
-              <w:instrText xml:space="preserve"> PAGEREF _Toc183860756 \h </w:instrText>
+              <w:instrText xml:space="preserve"> PAGEREF _Toc184408287 \h </w:instrText>
             </w:r>
             <w:r>
               <w:rPr>
@@ -2658,7 +2732,7 @@
               <w:lang w:eastAsia="en-GB"/>
             </w:rPr>
           </w:pPr>
-          <w:hyperlink w:anchor="_Toc183860757" w:history="1">
+          <w:hyperlink w:anchor="_Toc184408288" w:history="1">
             <w:r>
               <w:rPr>
                 <w:rStyle w:val="Hyperlink"/>
@@ -2707,7 +2781,7 @@
                 <w:noProof/>
                 <w:webHidden/>
               </w:rPr>
-              <w:instrText xml:space="preserve"> PAGEREF _Toc183860757 \h </w:instrText>
+              <w:instrText xml:space="preserve"> PAGEREF _Toc184408288 \h </w:instrText>
             </w:r>
             <w:r>
               <w:rPr>
@@ -2754,7 +2828,7 @@
               <w14:ligatures w14:val="standardContextual"/>
             </w:rPr>
           </w:pPr>
-          <w:hyperlink w:anchor="_Toc183860758" w:history="1">
+          <w:hyperlink w:anchor="_Toc184408289" w:history="1">
             <w:r>
               <w:rPr>
                 <w:rStyle w:val="Hyperlink"/>
@@ -2803,7 +2877,7 @@
                 <w:noProof/>
                 <w:webHidden/>
               </w:rPr>
-              <w:instrText xml:space="preserve"> PAGEREF _Toc183860758 \h </w:instrText>
+              <w:instrText xml:space="preserve"> PAGEREF _Toc184408289 \h </w:instrText>
             </w:r>
             <w:r>
               <w:rPr>
@@ -2850,7 +2924,7 @@
               <w14:ligatures w14:val="standardContextual"/>
             </w:rPr>
           </w:pPr>
-          <w:hyperlink w:anchor="_Toc183860759" w:history="1">
+          <w:hyperlink w:anchor="_Toc184408290" w:history="1">
             <w:r>
               <w:rPr>
                 <w:rStyle w:val="Hyperlink"/>
@@ -2899,7 +2973,7 @@
                 <w:noProof/>
                 <w:webHidden/>
               </w:rPr>
-              <w:instrText xml:space="preserve"> PAGEREF _Toc183860759 \h </w:instrText>
+              <w:instrText xml:space="preserve"> PAGEREF _Toc184408290 \h </w:instrText>
             </w:r>
             <w:r>
               <w:rPr>
@@ -2946,7 +3020,7 @@
               <w14:ligatures w14:val="standardContextual"/>
             </w:rPr>
           </w:pPr>
-          <w:hyperlink w:anchor="_Toc183860760" w:history="1">
+          <w:hyperlink w:anchor="_Toc184408291" w:history="1">
             <w:r>
               <w:rPr>
                 <w:rStyle w:val="Hyperlink"/>
@@ -2995,7 +3069,7 @@
                 <w:noProof/>
                 <w:webHidden/>
               </w:rPr>
-              <w:instrText xml:space="preserve"> PAGEREF _Toc183860760 \h </w:instrText>
+              <w:instrText xml:space="preserve"> PAGEREF _Toc184408291 \h </w:instrText>
             </w:r>
             <w:r>
               <w:rPr>
@@ -3042,7 +3116,7 @@
               <w14:ligatures w14:val="standardContextual"/>
             </w:rPr>
           </w:pPr>
-          <w:hyperlink w:anchor="_Toc183860761" w:history="1">
+          <w:hyperlink w:anchor="_Toc184408292" w:history="1">
             <w:r>
               <w:rPr>
                 <w:rStyle w:val="Hyperlink"/>
@@ -3091,7 +3165,7 @@
                 <w:noProof/>
                 <w:webHidden/>
               </w:rPr>
-              <w:instrText xml:space="preserve"> PAGEREF _Toc183860761 \h </w:instrText>
+              <w:instrText xml:space="preserve"> PAGEREF _Toc184408292 \h </w:instrText>
             </w:r>
             <w:r>
               <w:rPr>
@@ -3138,7 +3212,7 @@
               <w14:ligatures w14:val="standardContextual"/>
             </w:rPr>
           </w:pPr>
-          <w:hyperlink w:anchor="_Toc183860762" w:history="1">
+          <w:hyperlink w:anchor="_Toc184408293" w:history="1">
             <w:r>
               <w:rPr>
                 <w:rStyle w:val="Hyperlink"/>
@@ -3187,7 +3261,7 @@
                 <w:noProof/>
                 <w:webHidden/>
               </w:rPr>
-              <w:instrText xml:space="preserve"> PAGEREF _Toc183860762 \h </w:instrText>
+              <w:instrText xml:space="preserve"> PAGEREF _Toc184408293 \h </w:instrText>
             </w:r>
             <w:r>
               <w:rPr>
@@ -3234,7 +3308,7 @@
               <w14:ligatures w14:val="standardContextual"/>
             </w:rPr>
           </w:pPr>
-          <w:hyperlink w:anchor="_Toc183860763" w:history="1">
+          <w:hyperlink w:anchor="_Toc184408294" w:history="1">
             <w:r>
               <w:rPr>
                 <w:rStyle w:val="Hyperlink"/>
@@ -3283,7 +3357,7 @@
                 <w:noProof/>
                 <w:webHidden/>
               </w:rPr>
-              <w:instrText xml:space="preserve"> PAGEREF _Toc183860763 \h </w:instrText>
+              <w:instrText xml:space="preserve"> PAGEREF _Toc184408294 \h </w:instrText>
             </w:r>
             <w:r>
               <w:rPr>
@@ -3330,7 +3404,7 @@
               <w14:ligatures w14:val="standardContextual"/>
             </w:rPr>
           </w:pPr>
-          <w:hyperlink w:anchor="_Toc183860764" w:history="1">
+          <w:hyperlink w:anchor="_Toc184408295" w:history="1">
             <w:r>
               <w:rPr>
                 <w:rStyle w:val="Hyperlink"/>
@@ -3379,7 +3453,7 @@
                 <w:noProof/>
                 <w:webHidden/>
               </w:rPr>
-              <w:instrText xml:space="preserve"> PAGEREF _Toc183860764 \h </w:instrText>
+              <w:instrText xml:space="preserve"> PAGEREF _Toc184408295 \h </w:instrText>
             </w:r>
             <w:r>
               <w:rPr>
@@ -3426,7 +3500,7 @@
               <w14:ligatures w14:val="standardContextual"/>
             </w:rPr>
           </w:pPr>
-          <w:hyperlink w:anchor="_Toc183860765" w:history="1">
+          <w:hyperlink w:anchor="_Toc184408296" w:history="1">
             <w:r>
               <w:rPr>
                 <w:rStyle w:val="Hyperlink"/>
@@ -3475,7 +3549,7 @@
                 <w:noProof/>
                 <w:webHidden/>
               </w:rPr>
-              <w:instrText xml:space="preserve"> PAGEREF _Toc183860765 \h </w:instrText>
+              <w:instrText xml:space="preserve"> PAGEREF _Toc184408296 \h </w:instrText>
             </w:r>
             <w:r>
               <w:rPr>
@@ -3522,7 +3596,7 @@
               <w14:ligatures w14:val="standardContextual"/>
             </w:rPr>
           </w:pPr>
-          <w:hyperlink w:anchor="_Toc183860766" w:history="1">
+          <w:hyperlink w:anchor="_Toc184408297" w:history="1">
             <w:r>
               <w:rPr>
                 <w:rStyle w:val="Hyperlink"/>
@@ -3571,7 +3645,7 @@
                 <w:noProof/>
                 <w:webHidden/>
               </w:rPr>
-              <w:instrText xml:space="preserve"> PAGEREF _Toc183860766 \h </w:instrText>
+              <w:instrText xml:space="preserve"> PAGEREF _Toc184408297 \h </w:instrText>
             </w:r>
             <w:r>
               <w:rPr>
@@ -3618,7 +3692,7 @@
               <w14:ligatures w14:val="standardContextual"/>
             </w:rPr>
           </w:pPr>
-          <w:hyperlink w:anchor="_Toc183860767" w:history="1">
+          <w:hyperlink w:anchor="_Toc184408298" w:history="1">
             <w:r>
               <w:rPr>
                 <w:rStyle w:val="Hyperlink"/>
@@ -3667,7 +3741,7 @@
                 <w:noProof/>
                 <w:webHidden/>
               </w:rPr>
-              <w:instrText xml:space="preserve"> PAGEREF _Toc183860767 \h </w:instrText>
+              <w:instrText xml:space="preserve"> PAGEREF _Toc184408298 \h </w:instrText>
             </w:r>
             <w:r>
               <w:rPr>
@@ -3714,7 +3788,7 @@
               <w14:ligatures w14:val="standardContextual"/>
             </w:rPr>
           </w:pPr>
-          <w:hyperlink w:anchor="_Toc183860768" w:history="1">
+          <w:hyperlink w:anchor="_Toc184408299" w:history="1">
             <w:r>
               <w:rPr>
                 <w:rStyle w:val="Hyperlink"/>
@@ -3763,7 +3837,7 @@
                 <w:noProof/>
                 <w:webHidden/>
               </w:rPr>
-              <w:instrText xml:space="preserve"> PAGEREF _Toc183860768 \h </w:instrText>
+              <w:instrText xml:space="preserve"> PAGEREF _Toc184408299 \h </w:instrText>
             </w:r>
             <w:r>
               <w:rPr>
@@ -3810,7 +3884,7 @@
               <w14:ligatures w14:val="standardContextual"/>
             </w:rPr>
           </w:pPr>
-          <w:hyperlink w:anchor="_Toc183860769" w:history="1">
+          <w:hyperlink w:anchor="_Toc184408300" w:history="1">
             <w:r>
               <w:rPr>
                 <w:rStyle w:val="Hyperlink"/>
@@ -3859,7 +3933,7 @@
                 <w:noProof/>
                 <w:webHidden/>
               </w:rPr>
-              <w:instrText xml:space="preserve"> PAGEREF _Toc183860769 \h </w:instrText>
+              <w:instrText xml:space="preserve"> PAGEREF _Toc184408300 \h </w:instrText>
             </w:r>
             <w:r>
               <w:rPr>
@@ -3906,7 +3980,7 @@
               <w14:ligatures w14:val="standardContextual"/>
             </w:rPr>
           </w:pPr>
-          <w:hyperlink w:anchor="_Toc183860770" w:history="1">
+          <w:hyperlink w:anchor="_Toc184408301" w:history="1">
             <w:r>
               <w:rPr>
                 <w:rStyle w:val="Hyperlink"/>
@@ -3955,7 +4029,7 @@
                 <w:noProof/>
                 <w:webHidden/>
               </w:rPr>
-              <w:instrText xml:space="preserve"> PAGEREF _Toc183860770 \h </w:instrText>
+              <w:instrText xml:space="preserve"> PAGEREF _Toc184408301 \h </w:instrText>
             </w:r>
             <w:r>
               <w:rPr>
@@ -4002,7 +4076,7 @@
               <w14:ligatures w14:val="standardContextual"/>
             </w:rPr>
           </w:pPr>
-          <w:hyperlink w:anchor="_Toc183860771" w:history="1">
+          <w:hyperlink w:anchor="_Toc184408302" w:history="1">
             <w:r>
               <w:rPr>
                 <w:rStyle w:val="Hyperlink"/>
@@ -4051,7 +4125,7 @@
                 <w:noProof/>
                 <w:webHidden/>
               </w:rPr>
-              <w:instrText xml:space="preserve"> PAGEREF _Toc183860771 \h </w:instrText>
+              <w:instrText xml:space="preserve"> PAGEREF _Toc184408302 \h </w:instrText>
             </w:r>
             <w:r>
               <w:rPr>
@@ -4098,7 +4172,7 @@
               <w14:ligatures w14:val="standardContextual"/>
             </w:rPr>
           </w:pPr>
-          <w:hyperlink w:anchor="_Toc183860772" w:history="1">
+          <w:hyperlink w:anchor="_Toc184408303" w:history="1">
             <w:r>
               <w:rPr>
                 <w:rStyle w:val="Hyperlink"/>
@@ -4147,7 +4221,7 @@
                 <w:noProof/>
                 <w:webHidden/>
               </w:rPr>
-              <w:instrText xml:space="preserve"> PAGEREF _Toc183860772 \h </w:instrText>
+              <w:instrText xml:space="preserve"> PAGEREF _Toc184408303 \h </w:instrText>
             </w:r>
             <w:r>
               <w:rPr>
@@ -4196,7 +4270,7 @@
               <w:lang w:eastAsia="en-GB"/>
             </w:rPr>
           </w:pPr>
-          <w:hyperlink w:anchor="_Toc183860773" w:history="1">
+          <w:hyperlink w:anchor="_Toc184408304" w:history="1">
             <w:r>
               <w:rPr>
                 <w:rStyle w:val="Hyperlink"/>
@@ -4245,7 +4319,7 @@
                 <w:noProof/>
                 <w:webHidden/>
               </w:rPr>
-              <w:instrText xml:space="preserve"> PAGEREF _Toc183860773 \h </w:instrText>
+              <w:instrText xml:space="preserve"> PAGEREF _Toc184408304 \h </w:instrText>
             </w:r>
             <w:r>
               <w:rPr>
@@ -4292,7 +4366,7 @@
               <w14:ligatures w14:val="standardContextual"/>
             </w:rPr>
           </w:pPr>
-          <w:hyperlink w:anchor="_Toc183860774" w:history="1">
+          <w:hyperlink w:anchor="_Toc184408305" w:history="1">
             <w:r>
               <w:rPr>
                 <w:rStyle w:val="Hyperlink"/>
@@ -4341,7 +4415,7 @@
                 <w:noProof/>
                 <w:webHidden/>
               </w:rPr>
-              <w:instrText xml:space="preserve"> PAGEREF _Toc183860774 \h </w:instrText>
+              <w:instrText xml:space="preserve"> PAGEREF _Toc184408305 \h </w:instrText>
             </w:r>
             <w:r>
               <w:rPr>
@@ -4388,7 +4462,7 @@
               <w14:ligatures w14:val="standardContextual"/>
             </w:rPr>
           </w:pPr>
-          <w:hyperlink w:anchor="_Toc183860775" w:history="1">
+          <w:hyperlink w:anchor="_Toc184408306" w:history="1">
             <w:r>
               <w:rPr>
                 <w:rStyle w:val="Hyperlink"/>
@@ -4437,7 +4511,7 @@
                 <w:noProof/>
                 <w:webHidden/>
               </w:rPr>
-              <w:instrText xml:space="preserve"> PAGEREF _Toc183860775 \h </w:instrText>
+              <w:instrText xml:space="preserve"> PAGEREF _Toc184408306 \h </w:instrText>
             </w:r>
             <w:r>
               <w:rPr>
@@ -4484,7 +4558,7 @@
               <w14:ligatures w14:val="standardContextual"/>
             </w:rPr>
           </w:pPr>
-          <w:hyperlink w:anchor="_Toc183860776" w:history="1">
+          <w:hyperlink w:anchor="_Toc184408307" w:history="1">
             <w:r>
               <w:rPr>
                 <w:rStyle w:val="Hyperlink"/>
@@ -4533,7 +4607,7 @@
                 <w:noProof/>
                 <w:webHidden/>
               </w:rPr>
-              <w:instrText xml:space="preserve"> PAGEREF _Toc183860776 \h </w:instrText>
+              <w:instrText xml:space="preserve"> PAGEREF _Toc184408307 \h </w:instrText>
             </w:r>
             <w:r>
               <w:rPr>
@@ -4580,7 +4654,7 @@
               <w14:ligatures w14:val="standardContextual"/>
             </w:rPr>
           </w:pPr>
-          <w:hyperlink w:anchor="_Toc183860777" w:history="1">
+          <w:hyperlink w:anchor="_Toc184408308" w:history="1">
             <w:r>
               <w:rPr>
                 <w:rStyle w:val="Hyperlink"/>
@@ -4629,7 +4703,7 @@
                 <w:noProof/>
                 <w:webHidden/>
               </w:rPr>
-              <w:instrText xml:space="preserve"> PAGEREF _Toc183860777 \h </w:instrText>
+              <w:instrText xml:space="preserve"> PAGEREF _Toc184408308 \h </w:instrText>
             </w:r>
             <w:r>
               <w:rPr>
@@ -4676,7 +4750,7 @@
               <w14:ligatures w14:val="standardContextual"/>
             </w:rPr>
           </w:pPr>
-          <w:hyperlink w:anchor="_Toc183860778" w:history="1">
+          <w:hyperlink w:anchor="_Toc184408309" w:history="1">
             <w:r>
               <w:rPr>
                 <w:rStyle w:val="Hyperlink"/>
@@ -4725,7 +4799,7 @@
                 <w:noProof/>
                 <w:webHidden/>
               </w:rPr>
-              <w:instrText xml:space="preserve"> PAGEREF _Toc183860778 \h </w:instrText>
+              <w:instrText xml:space="preserve"> PAGEREF _Toc184408309 \h </w:instrText>
             </w:r>
             <w:r>
               <w:rPr>
@@ -4772,7 +4846,7 @@
               <w14:ligatures w14:val="standardContextual"/>
             </w:rPr>
           </w:pPr>
-          <w:hyperlink w:anchor="_Toc183860779" w:history="1">
+          <w:hyperlink w:anchor="_Toc184408310" w:history="1">
             <w:r>
               <w:rPr>
                 <w:rStyle w:val="Hyperlink"/>
@@ -4821,7 +4895,7 @@
                 <w:noProof/>
                 <w:webHidden/>
               </w:rPr>
-              <w:instrText xml:space="preserve"> PAGEREF _Toc183860779 \h </w:instrText>
+              <w:instrText xml:space="preserve"> PAGEREF _Toc184408310 \h </w:instrText>
             </w:r>
             <w:r>
               <w:rPr>
@@ -4870,7 +4944,7 @@
               <w:lang w:eastAsia="en-GB"/>
             </w:rPr>
           </w:pPr>
-          <w:hyperlink w:anchor="_Toc183860780" w:history="1">
+          <w:hyperlink w:anchor="_Toc184408311" w:history="1">
             <w:r>
               <w:rPr>
                 <w:rStyle w:val="Hyperlink"/>
@@ -4919,7 +4993,7 @@
                 <w:noProof/>
                 <w:webHidden/>
               </w:rPr>
-              <w:instrText xml:space="preserve"> PAGEREF _Toc183860780 \h </w:instrText>
+              <w:instrText xml:space="preserve"> PAGEREF _Toc184408311 \h </w:instrText>
             </w:r>
             <w:r>
               <w:rPr>
@@ -4966,7 +5040,7 @@
               <w14:ligatures w14:val="standardContextual"/>
             </w:rPr>
           </w:pPr>
-          <w:hyperlink w:anchor="_Toc183860781" w:history="1">
+          <w:hyperlink w:anchor="_Toc184408312" w:history="1">
             <w:r>
               <w:rPr>
                 <w:rStyle w:val="Hyperlink"/>
@@ -5015,7 +5089,7 @@
                 <w:noProof/>
                 <w:webHidden/>
               </w:rPr>
-              <w:instrText xml:space="preserve"> PAGEREF _Toc183860781 \h </w:instrText>
+              <w:instrText xml:space="preserve"> PAGEREF _Toc184408312 \h </w:instrText>
             </w:r>
             <w:r>
               <w:rPr>
@@ -5062,7 +5136,7 @@
               <w14:ligatures w14:val="standardContextual"/>
             </w:rPr>
           </w:pPr>
-          <w:hyperlink w:anchor="_Toc183860782" w:history="1">
+          <w:hyperlink w:anchor="_Toc184408313" w:history="1">
             <w:r>
               <w:rPr>
                 <w:rStyle w:val="Hyperlink"/>
@@ -5111,7 +5185,7 @@
                 <w:noProof/>
                 <w:webHidden/>
               </w:rPr>
-              <w:instrText xml:space="preserve"> PAGEREF _Toc183860782 \h </w:instrText>
+              <w:instrText xml:space="preserve"> PAGEREF _Toc184408313 \h </w:instrText>
             </w:r>
             <w:r>
               <w:rPr>
@@ -5158,7 +5232,7 @@
               <w14:ligatures w14:val="standardContextual"/>
             </w:rPr>
           </w:pPr>
-          <w:hyperlink w:anchor="_Toc183860783" w:history="1">
+          <w:hyperlink w:anchor="_Toc184408314" w:history="1">
             <w:r>
               <w:rPr>
                 <w:rStyle w:val="Hyperlink"/>
@@ -5207,7 +5281,7 @@
                 <w:noProof/>
                 <w:webHidden/>
               </w:rPr>
-              <w:instrText xml:space="preserve"> PAGEREF _Toc183860783 \h </w:instrText>
+              <w:instrText xml:space="preserve"> PAGEREF _Toc184408314 \h </w:instrText>
             </w:r>
             <w:r>
               <w:rPr>
@@ -5254,7 +5328,7 @@
               <w14:ligatures w14:val="standardContextual"/>
             </w:rPr>
           </w:pPr>
-          <w:hyperlink w:anchor="_Toc183860784" w:history="1">
+          <w:hyperlink w:anchor="_Toc184408315" w:history="1">
             <w:r>
               <w:rPr>
                 <w:rStyle w:val="Hyperlink"/>
@@ -5303,7 +5377,7 @@
                 <w:noProof/>
                 <w:webHidden/>
               </w:rPr>
-              <w:instrText xml:space="preserve"> PAGEREF _Toc183860784 \h </w:instrText>
+              <w:instrText xml:space="preserve"> PAGEREF _Toc184408315 \h </w:instrText>
             </w:r>
             <w:r>
               <w:rPr>
@@ -5350,7 +5424,7 @@
               <w14:ligatures w14:val="standardContextual"/>
             </w:rPr>
           </w:pPr>
-          <w:hyperlink w:anchor="_Toc183860785" w:history="1">
+          <w:hyperlink w:anchor="_Toc184408316" w:history="1">
             <w:r>
               <w:rPr>
                 <w:rStyle w:val="Hyperlink"/>
@@ -5399,7 +5473,7 @@
                 <w:noProof/>
                 <w:webHidden/>
               </w:rPr>
-              <w:instrText xml:space="preserve"> PAGEREF _Toc183860785 \h </w:instrText>
+              <w:instrText xml:space="preserve"> PAGEREF _Toc184408316 \h </w:instrText>
             </w:r>
             <w:r>
               <w:rPr>
@@ -5446,7 +5520,7 @@
               <w14:ligatures w14:val="standardContextual"/>
             </w:rPr>
           </w:pPr>
-          <w:hyperlink w:anchor="_Toc183860786" w:history="1">
+          <w:hyperlink w:anchor="_Toc184408317" w:history="1">
             <w:r>
               <w:rPr>
                 <w:rStyle w:val="Hyperlink"/>
@@ -5495,7 +5569,7 @@
                 <w:noProof/>
                 <w:webHidden/>
               </w:rPr>
-              <w:instrText xml:space="preserve"> PAGEREF _Toc183860786 \h </w:instrText>
+              <w:instrText xml:space="preserve"> PAGEREF _Toc184408317 \h </w:instrText>
             </w:r>
             <w:r>
               <w:rPr>
@@ -5542,7 +5616,7 @@
               <w14:ligatures w14:val="standardContextual"/>
             </w:rPr>
           </w:pPr>
-          <w:hyperlink w:anchor="_Toc183860787" w:history="1">
+          <w:hyperlink w:anchor="_Toc184408318" w:history="1">
             <w:r>
               <w:rPr>
                 <w:rStyle w:val="Hyperlink"/>
@@ -5591,7 +5665,7 @@
                 <w:noProof/>
                 <w:webHidden/>
               </w:rPr>
-              <w:instrText xml:space="preserve"> PAGEREF _Toc183860787 \h </w:instrText>
+              <w:instrText xml:space="preserve"> PAGEREF _Toc184408318 \h </w:instrText>
             </w:r>
             <w:r>
               <w:rPr>
@@ -5638,7 +5712,7 @@
               <w14:ligatures w14:val="standardContextual"/>
             </w:rPr>
           </w:pPr>
-          <w:hyperlink w:anchor="_Toc183860788" w:history="1">
+          <w:hyperlink w:anchor="_Toc184408319" w:history="1">
             <w:r>
               <w:rPr>
                 <w:rStyle w:val="Hyperlink"/>
@@ -5687,7 +5761,7 @@
                 <w:noProof/>
                 <w:webHidden/>
               </w:rPr>
-              <w:instrText xml:space="preserve"> PAGEREF _Toc183860788 \h </w:instrText>
+              <w:instrText xml:space="preserve"> PAGEREF _Toc184408319 \h </w:instrText>
             </w:r>
             <w:r>
               <w:rPr>
@@ -5734,7 +5808,7 @@
               <w14:ligatures w14:val="standardContextual"/>
             </w:rPr>
           </w:pPr>
-          <w:hyperlink w:anchor="_Toc183860789" w:history="1">
+          <w:hyperlink w:anchor="_Toc184408320" w:history="1">
             <w:r>
               <w:rPr>
                 <w:rStyle w:val="Hyperlink"/>
@@ -5783,7 +5857,7 @@
                 <w:noProof/>
                 <w:webHidden/>
               </w:rPr>
-              <w:instrText xml:space="preserve"> PAGEREF _Toc183860789 \h </w:instrText>
+              <w:instrText xml:space="preserve"> PAGEREF _Toc184408320 \h </w:instrText>
             </w:r>
             <w:r>
               <w:rPr>
@@ -5830,7 +5904,7 @@
               <w14:ligatures w14:val="standardContextual"/>
             </w:rPr>
           </w:pPr>
-          <w:hyperlink w:anchor="_Toc183860790" w:history="1">
+          <w:hyperlink w:anchor="_Toc184408321" w:history="1">
             <w:r>
               <w:rPr>
                 <w:rStyle w:val="Hyperlink"/>
@@ -5858,7 +5932,7 @@
                 <w:bCs/>
                 <w:noProof/>
               </w:rPr>
-              <w:t>Trang đăng nhập</w:t>
+              <w:t>Trang đăng ký</w:t>
             </w:r>
             <w:r>
               <w:rPr>
@@ -5879,7 +5953,7 @@
                 <w:noProof/>
                 <w:webHidden/>
               </w:rPr>
-              <w:instrText xml:space="preserve"> PAGEREF _Toc183860790 \h </w:instrText>
+              <w:instrText xml:space="preserve"> PAGEREF _Toc184408321 \h </w:instrText>
             </w:r>
             <w:r>
               <w:rPr>
@@ -5926,7 +6000,7 @@
               <w14:ligatures w14:val="standardContextual"/>
             </w:rPr>
           </w:pPr>
-          <w:hyperlink w:anchor="_Toc183860791" w:history="1">
+          <w:hyperlink w:anchor="_Toc184408322" w:history="1">
             <w:r>
               <w:rPr>
                 <w:rStyle w:val="Hyperlink"/>
@@ -5954,6 +6028,102 @@
                 <w:bCs/>
                 <w:noProof/>
               </w:rPr>
+              <w:t>Trang đăng nhập</w:t>
+            </w:r>
+            <w:r>
+              <w:rPr>
+                <w:noProof/>
+                <w:webHidden/>
+              </w:rPr>
+              <w:tab/>
+            </w:r>
+            <w:r>
+              <w:rPr>
+                <w:noProof/>
+                <w:webHidden/>
+              </w:rPr>
+              <w:fldChar w:fldCharType="begin"/>
+            </w:r>
+            <w:r>
+              <w:rPr>
+                <w:noProof/>
+                <w:webHidden/>
+              </w:rPr>
+              <w:instrText xml:space="preserve"> PAGEREF _Toc184408322 \h </w:instrText>
+            </w:r>
+            <w:r>
+              <w:rPr>
+                <w:noProof/>
+                <w:webHidden/>
+              </w:rPr>
+            </w:r>
+            <w:r>
+              <w:rPr>
+                <w:noProof/>
+                <w:webHidden/>
+              </w:rPr>
+              <w:fldChar w:fldCharType="separate"/>
+            </w:r>
+            <w:r>
+              <w:rPr>
+                <w:noProof/>
+                <w:webHidden/>
+              </w:rPr>
+              <w:t>17</w:t>
+            </w:r>
+            <w:r>
+              <w:rPr>
+                <w:noProof/>
+                <w:webHidden/>
+              </w:rPr>
+              <w:fldChar w:fldCharType="end"/>
+            </w:r>
+          </w:hyperlink>
+        </w:p>
+        <w:p>
+          <w:pPr>
+            <w:pStyle w:val="TOC3"/>
+            <w:tabs>
+              <w:tab w:val="left" w:pos="1200"/>
+              <w:tab w:val="right" w:leader="dot" w:pos="10054"/>
+            </w:tabs>
+            <w:rPr>
+              <w:rFonts w:asciiTheme="minorHAnsi" w:hAnsiTheme="minorHAnsi" w:cstheme="minorBidi"/>
+              <w:noProof/>
+              <w:kern w:val="2"/>
+              <w:sz w:val="24"/>
+              <w:szCs w:val="24"/>
+              <w14:ligatures w14:val="standardContextual"/>
+            </w:rPr>
+          </w:pPr>
+          <w:hyperlink w:anchor="_Toc184408323" w:history="1">
+            <w:r>
+              <w:rPr>
+                <w:rStyle w:val="Hyperlink"/>
+                <w:b/>
+                <w:bCs/>
+                <w:noProof/>
+              </w:rPr>
+              <w:t>4.7.3.</w:t>
+            </w:r>
+            <w:r>
+              <w:rPr>
+                <w:rFonts w:asciiTheme="minorHAnsi" w:hAnsiTheme="minorHAnsi" w:cstheme="minorBidi"/>
+                <w:noProof/>
+                <w:kern w:val="2"/>
+                <w:sz w:val="24"/>
+                <w:szCs w:val="24"/>
+                <w14:ligatures w14:val="standardContextual"/>
+              </w:rPr>
+              <w:tab/>
+            </w:r>
+            <w:r>
+              <w:rPr>
+                <w:rStyle w:val="Hyperlink"/>
+                <w:b/>
+                <w:bCs/>
+                <w:noProof/>
+              </w:rPr>
               <w:t>Trang quản lý hồ sơ</w:t>
             </w:r>
             <w:r>
@@ -5975,7 +6145,7 @@
                 <w:noProof/>
                 <w:webHidden/>
               </w:rPr>
-              <w:instrText xml:space="preserve"> PAGEREF _Toc183860791 \h </w:instrText>
+              <w:instrText xml:space="preserve"> PAGEREF _Toc184408323 \h </w:instrText>
             </w:r>
             <w:r>
               <w:rPr>
@@ -6022,7 +6192,7 @@
               <w14:ligatures w14:val="standardContextual"/>
             </w:rPr>
           </w:pPr>
-          <w:hyperlink w:anchor="_Toc183860792" w:history="1">
+          <w:hyperlink w:anchor="_Toc184408324" w:history="1">
             <w:r>
               <w:rPr>
                 <w:rStyle w:val="Hyperlink"/>
@@ -6071,7 +6241,7 @@
                 <w:noProof/>
                 <w:webHidden/>
               </w:rPr>
-              <w:instrText xml:space="preserve"> PAGEREF _Toc183860792 \h </w:instrText>
+              <w:instrText xml:space="preserve"> PAGEREF _Toc184408324 \h </w:instrText>
             </w:r>
             <w:r>
               <w:rPr>
@@ -6091,7 +6261,7 @@
                 <w:noProof/>
                 <w:webHidden/>
               </w:rPr>
-              <w:t>17</w:t>
+              <w:t>18</w:t>
             </w:r>
             <w:r>
               <w:rPr>
@@ -6120,7 +6290,7 @@
               <w:lang w:eastAsia="en-GB"/>
             </w:rPr>
           </w:pPr>
-          <w:hyperlink w:anchor="_Toc183860793" w:history="1">
+          <w:hyperlink w:anchor="_Toc184408325" w:history="1">
             <w:r>
               <w:rPr>
                 <w:rStyle w:val="Hyperlink"/>
@@ -6169,7 +6339,7 @@
                 <w:noProof/>
                 <w:webHidden/>
               </w:rPr>
-              <w:instrText xml:space="preserve"> PAGEREF _Toc183860793 \h </w:instrText>
+              <w:instrText xml:space="preserve"> PAGEREF _Toc184408325 \h </w:instrText>
             </w:r>
             <w:r>
               <w:rPr>
@@ -6216,7 +6386,7 @@
               <w14:ligatures w14:val="standardContextual"/>
             </w:rPr>
           </w:pPr>
-          <w:hyperlink w:anchor="_Toc183860794" w:history="1">
+          <w:hyperlink w:anchor="_Toc184408326" w:history="1">
             <w:r>
               <w:rPr>
                 <w:rStyle w:val="Hyperlink"/>
@@ -6265,7 +6435,7 @@
                 <w:noProof/>
                 <w:webHidden/>
               </w:rPr>
-              <w:instrText xml:space="preserve"> PAGEREF _Toc183860794 \h </w:instrText>
+              <w:instrText xml:space="preserve"> PAGEREF _Toc184408326 \h </w:instrText>
             </w:r>
             <w:r>
               <w:rPr>
@@ -6312,7 +6482,7 @@
               <w14:ligatures w14:val="standardContextual"/>
             </w:rPr>
           </w:pPr>
-          <w:hyperlink w:anchor="_Toc183860795" w:history="1">
+          <w:hyperlink w:anchor="_Toc184408327" w:history="1">
             <w:r>
               <w:rPr>
                 <w:rStyle w:val="Hyperlink"/>
@@ -6361,7 +6531,7 @@
                 <w:noProof/>
                 <w:webHidden/>
               </w:rPr>
-              <w:instrText xml:space="preserve"> PAGEREF _Toc183860795 \h </w:instrText>
+              <w:instrText xml:space="preserve"> PAGEREF _Toc184408327 \h </w:instrText>
             </w:r>
             <w:r>
               <w:rPr>
@@ -6408,7 +6578,7 @@
               <w14:ligatures w14:val="standardContextual"/>
             </w:rPr>
           </w:pPr>
-          <w:hyperlink w:anchor="_Toc183860796" w:history="1">
+          <w:hyperlink w:anchor="_Toc184408328" w:history="1">
             <w:r>
               <w:rPr>
                 <w:rStyle w:val="Hyperlink"/>
@@ -6457,7 +6627,7 @@
                 <w:noProof/>
                 <w:webHidden/>
               </w:rPr>
-              <w:instrText xml:space="preserve"> PAGEREF _Toc183860796 \h </w:instrText>
+              <w:instrText xml:space="preserve"> PAGEREF _Toc184408328 \h </w:instrText>
             </w:r>
             <w:r>
               <w:rPr>
@@ -6504,7 +6674,7 @@
               <w14:ligatures w14:val="standardContextual"/>
             </w:rPr>
           </w:pPr>
-          <w:hyperlink w:anchor="_Toc183860797" w:history="1">
+          <w:hyperlink w:anchor="_Toc184408329" w:history="1">
             <w:r>
               <w:rPr>
                 <w:rStyle w:val="Hyperlink"/>
@@ -6553,7 +6723,7 @@
                 <w:noProof/>
                 <w:webHidden/>
               </w:rPr>
-              <w:instrText xml:space="preserve"> PAGEREF _Toc183860797 \h </w:instrText>
+              <w:instrText xml:space="preserve"> PAGEREF _Toc184408329 \h </w:instrText>
             </w:r>
             <w:r>
               <w:rPr>
@@ -6602,7 +6772,7 @@
               <w:lang w:eastAsia="en-GB"/>
             </w:rPr>
           </w:pPr>
-          <w:hyperlink w:anchor="_Toc183860798" w:history="1">
+          <w:hyperlink w:anchor="_Toc184408330" w:history="1">
             <w:r>
               <w:rPr>
                 <w:rStyle w:val="Hyperlink"/>
@@ -6651,7 +6821,7 @@
                 <w:noProof/>
                 <w:webHidden/>
               </w:rPr>
-              <w:instrText xml:space="preserve"> PAGEREF _Toc183860798 \h </w:instrText>
+              <w:instrText xml:space="preserve"> PAGEREF _Toc184408330 \h </w:instrText>
             </w:r>
             <w:r>
               <w:rPr>
@@ -6671,7 +6841,7 @@
                 <w:noProof/>
                 <w:webHidden/>
               </w:rPr>
-              <w:t>18</w:t>
+              <w:t>19</w:t>
             </w:r>
             <w:r>
               <w:rPr>
@@ -6700,7 +6870,7 @@
               <w:lang w:eastAsia="en-GB"/>
             </w:rPr>
           </w:pPr>
-          <w:hyperlink w:anchor="_Toc183860799" w:history="1">
+          <w:hyperlink w:anchor="_Toc184408331" w:history="1">
             <w:r>
               <w:rPr>
                 <w:rStyle w:val="Hyperlink"/>
@@ -6749,7 +6919,7 @@
                 <w:noProof/>
                 <w:webHidden/>
               </w:rPr>
-              <w:instrText xml:space="preserve"> PAGEREF _Toc183860799 \h </w:instrText>
+              <w:instrText xml:space="preserve"> PAGEREF _Toc184408331 \h </w:instrText>
             </w:r>
             <w:r>
               <w:rPr>
@@ -6814,7 +6984,7 @@
           <w:szCs w:val="32"/>
         </w:rPr>
       </w:pPr>
-      <w:bookmarkStart w:id="0" w:name="_Toc183860751"/>
+      <w:bookmarkStart w:id="0" w:name="_Toc184408282"/>
       <w:r>
         <w:rPr>
           <w:b/>
@@ -6842,7 +7012,7 @@
           <w:bCs/>
         </w:rPr>
       </w:pPr>
-      <w:bookmarkStart w:id="1" w:name="_Toc183860752"/>
+      <w:bookmarkStart w:id="1" w:name="_Toc184408283"/>
       <w:r>
         <w:rPr>
           <w:b/>
@@ -6922,7 +7092,7 @@
         <w:jc w:val="both"/>
         <w:outlineLvl w:val="1"/>
       </w:pPr>
-      <w:bookmarkStart w:id="2" w:name="_Toc183860753"/>
+      <w:bookmarkStart w:id="2" w:name="_Toc184408284"/>
       <w:r>
         <w:rPr>
           <w:b/>
@@ -7017,7 +7187,7 @@
           <w:b/>
         </w:rPr>
       </w:pPr>
-      <w:bookmarkStart w:id="3" w:name="_Toc183860754"/>
+      <w:bookmarkStart w:id="3" w:name="_Toc184408285"/>
       <w:r>
         <w:rPr>
           <w:b/>
@@ -7055,7 +7225,7 @@
         <w:jc w:val="both"/>
         <w:outlineLvl w:val="1"/>
       </w:pPr>
-      <w:bookmarkStart w:id="4" w:name="_Toc183860755"/>
+      <w:bookmarkStart w:id="4" w:name="_Toc184408286"/>
       <w:r>
         <w:rPr>
           <w:b/>
@@ -7128,7 +7298,7 @@
         <w:jc w:val="both"/>
         <w:outlineLvl w:val="1"/>
       </w:pPr>
-      <w:bookmarkStart w:id="5" w:name="_Toc183860756"/>
+      <w:bookmarkStart w:id="5" w:name="_Toc184408287"/>
       <w:r>
         <w:rPr>
           <w:b/>
@@ -7986,7 +8156,7 @@
           <w:szCs w:val="32"/>
         </w:rPr>
       </w:pPr>
-      <w:bookmarkStart w:id="6" w:name="_Toc183860757"/>
+      <w:bookmarkStart w:id="6" w:name="_Toc184408288"/>
       <w:r>
         <w:rPr>
           <w:b/>
@@ -8014,7 +8184,7 @@
           <w:bCs/>
         </w:rPr>
       </w:pPr>
-      <w:bookmarkStart w:id="7" w:name="_Toc183860758"/>
+      <w:bookmarkStart w:id="7" w:name="_Toc184408289"/>
       <w:r>
         <w:rPr>
           <w:b/>
@@ -8040,7 +8210,7 @@
           <w:bCs/>
         </w:rPr>
       </w:pPr>
-      <w:bookmarkStart w:id="8" w:name="_Toc183860759"/>
+      <w:bookmarkStart w:id="8" w:name="_Toc184408290"/>
       <w:r>
         <w:rPr>
           <w:b/>
@@ -8107,7 +8277,7 @@
           <w:bCs/>
         </w:rPr>
       </w:pPr>
-      <w:bookmarkStart w:id="9" w:name="_Toc183860760"/>
+      <w:bookmarkStart w:id="9" w:name="_Toc184408291"/>
       <w:r>
         <w:rPr>
           <w:b/>
@@ -8404,7 +8574,7 @@
           <w:bCs/>
         </w:rPr>
       </w:pPr>
-      <w:bookmarkStart w:id="10" w:name="_Toc183860761"/>
+      <w:bookmarkStart w:id="10" w:name="_Toc184408292"/>
       <w:r>
         <w:rPr>
           <w:b/>
@@ -9213,7 +9383,7 @@
           <w:bCs/>
         </w:rPr>
       </w:pPr>
-      <w:bookmarkStart w:id="11" w:name="_Toc183860762"/>
+      <w:bookmarkStart w:id="11" w:name="_Toc184408293"/>
       <w:r>
         <w:rPr>
           <w:b/>
@@ -9267,7 +9437,7 @@
         </w:rPr>
         <w:t xml:space="preserve"> </w:t>
       </w:r>
-      <w:bookmarkStart w:id="12" w:name="_Toc183860763"/>
+      <w:bookmarkStart w:id="12" w:name="_Toc184408294"/>
       <w:r>
         <w:rPr>
           <w:b/>
@@ -9300,7 +9470,7 @@
           <w:bCs/>
         </w:rPr>
       </w:pPr>
-      <w:bookmarkStart w:id="13" w:name="_Toc183860764"/>
+      <w:bookmarkStart w:id="13" w:name="_Toc184408295"/>
       <w:r>
         <w:rPr>
           <w:b/>
@@ -9413,7 +9583,7 @@
           <w:bCs/>
         </w:rPr>
       </w:pPr>
-      <w:bookmarkStart w:id="14" w:name="_Toc183860765"/>
+      <w:bookmarkStart w:id="14" w:name="_Toc184408296"/>
       <w:r>
         <w:rPr>
           <w:b/>
@@ -9535,7 +9705,7 @@
           <w:bCs/>
         </w:rPr>
       </w:pPr>
-      <w:bookmarkStart w:id="15" w:name="_Toc183860766"/>
+      <w:bookmarkStart w:id="15" w:name="_Toc184408297"/>
       <w:r>
         <w:rPr>
           <w:b/>
@@ -9694,7 +9864,7 @@
           <w:bCs/>
         </w:rPr>
       </w:pPr>
-      <w:bookmarkStart w:id="16" w:name="_Toc183860767"/>
+      <w:bookmarkStart w:id="16" w:name="_Toc184408298"/>
       <w:r>
         <w:rPr>
           <w:b/>
@@ -9749,7 +9919,7 @@
           <w:bCs/>
         </w:rPr>
       </w:pPr>
-      <w:bookmarkStart w:id="17" w:name="_Toc183860768"/>
+      <w:bookmarkStart w:id="17" w:name="_Toc184408299"/>
       <w:r>
         <w:rPr>
           <w:b/>
@@ -9774,7 +9944,7 @@
           <w:bCs/>
         </w:rPr>
       </w:pPr>
-      <w:bookmarkStart w:id="18" w:name="_Toc183860769"/>
+      <w:bookmarkStart w:id="18" w:name="_Toc184408300"/>
       <w:r>
         <w:rPr>
           <w:b/>
@@ -9823,7 +9993,7 @@
           <w:bCs/>
         </w:rPr>
       </w:pPr>
-      <w:bookmarkStart w:id="19" w:name="_Toc183860770"/>
+      <w:bookmarkStart w:id="19" w:name="_Toc184408301"/>
       <w:r>
         <w:rPr>
           <w:b/>
@@ -9904,7 +10074,7 @@
           <w:bCs/>
         </w:rPr>
       </w:pPr>
-      <w:bookmarkStart w:id="20" w:name="_Toc183860771"/>
+      <w:bookmarkStart w:id="20" w:name="_Toc184408302"/>
       <w:r>
         <w:rPr>
           <w:b/>
@@ -10034,7 +10204,7 @@
           <w:bCs/>
         </w:rPr>
       </w:pPr>
-      <w:bookmarkStart w:id="21" w:name="_Toc183860772"/>
+      <w:bookmarkStart w:id="21" w:name="_Toc184408303"/>
       <w:r>
         <w:rPr>
           <w:b/>
@@ -10081,7 +10251,7 @@
           <w:szCs w:val="32"/>
         </w:rPr>
       </w:pPr>
-      <w:bookmarkStart w:id="22" w:name="_Toc183860773"/>
+      <w:bookmarkStart w:id="22" w:name="_Toc184408304"/>
       <w:r>
         <w:rPr>
           <w:b/>
@@ -10114,7 +10284,7 @@
         <w:contextualSpacing w:val="0"/>
         <w:outlineLvl w:val="1"/>
       </w:pPr>
-      <w:bookmarkStart w:id="23" w:name="_Toc183860774"/>
+      <w:bookmarkStart w:id="23" w:name="_Toc184408305"/>
       <w:r>
         <w:rPr>
           <w:b/>
@@ -10195,7 +10365,7 @@
         <w:contextualSpacing w:val="0"/>
         <w:outlineLvl w:val="1"/>
       </w:pPr>
-      <w:bookmarkStart w:id="24" w:name="_Toc183860775"/>
+      <w:bookmarkStart w:id="24" w:name="_Toc184408306"/>
       <w:r>
         <w:rPr>
           <w:b/>
@@ -10348,7 +10518,7 @@
         <w:contextualSpacing w:val="0"/>
         <w:outlineLvl w:val="1"/>
       </w:pPr>
-      <w:bookmarkStart w:id="25" w:name="_Toc183860776"/>
+      <w:bookmarkStart w:id="25" w:name="_Toc184408307"/>
       <w:r>
         <w:rPr>
           <w:b/>
@@ -10369,7 +10539,7 @@
         <w:contextualSpacing w:val="0"/>
         <w:outlineLvl w:val="2"/>
       </w:pPr>
-      <w:bookmarkStart w:id="26" w:name="_Toc183860777"/>
+      <w:bookmarkStart w:id="26" w:name="_Toc184408308"/>
       <w:r>
         <w:rPr>
           <w:b/>
@@ -10561,7 +10731,7 @@
         <w:contextualSpacing w:val="0"/>
         <w:outlineLvl w:val="2"/>
       </w:pPr>
-      <w:bookmarkStart w:id="27" w:name="_Toc183860778"/>
+      <w:bookmarkStart w:id="27" w:name="_Toc184408309"/>
       <w:r>
         <w:rPr>
           <w:b/>
@@ -10932,7 +11102,7 @@
         <w:contextualSpacing w:val="0"/>
         <w:outlineLvl w:val="1"/>
       </w:pPr>
-      <w:bookmarkStart w:id="28" w:name="_Toc183860779"/>
+      <w:bookmarkStart w:id="28" w:name="_Toc184408310"/>
       <w:r>
         <w:rPr>
           <w:b/>
@@ -11301,7 +11471,7 @@
           <w:szCs w:val="32"/>
         </w:rPr>
       </w:pPr>
-      <w:bookmarkStart w:id="29" w:name="_Toc183860780"/>
+      <w:bookmarkStart w:id="29" w:name="_Toc184408311"/>
       <w:r>
         <w:rPr>
           <w:b/>
@@ -11326,7 +11496,7 @@
           <w:bCs/>
         </w:rPr>
       </w:pPr>
-      <w:bookmarkStart w:id="30" w:name="_Toc183860781"/>
+      <w:bookmarkStart w:id="30" w:name="_Toc184408312"/>
       <w:r>
         <w:rPr>
           <w:b/>
@@ -11421,7 +11591,7 @@
           <w:bCs/>
         </w:rPr>
       </w:pPr>
-      <w:bookmarkStart w:id="31" w:name="_Toc183860782"/>
+      <w:bookmarkStart w:id="31" w:name="_Toc184408313"/>
       <w:r>
         <w:rPr>
           <w:b/>
@@ -11451,7 +11621,7 @@
           <w:bCs/>
         </w:rPr>
       </w:pPr>
-      <w:bookmarkStart w:id="32" w:name="_Toc183860783"/>
+      <w:bookmarkStart w:id="32" w:name="_Toc184408314"/>
       <w:r>
         <w:rPr>
           <w:b/>
@@ -11550,7 +11720,7 @@
           <w:bCs/>
         </w:rPr>
       </w:pPr>
-      <w:bookmarkStart w:id="33" w:name="_Toc183860784"/>
+      <w:bookmarkStart w:id="33" w:name="_Toc184408315"/>
       <w:r>
         <w:rPr>
           <w:b/>
@@ -11633,7 +11803,7 @@
           <w:bCs/>
         </w:rPr>
       </w:pPr>
-      <w:bookmarkStart w:id="34" w:name="_Toc183860785"/>
+      <w:bookmarkStart w:id="34" w:name="_Toc184408316"/>
       <w:r>
         <w:rPr>
           <w:b/>
@@ -11735,7 +11905,7 @@
           <w:bCs/>
         </w:rPr>
       </w:pPr>
-      <w:bookmarkStart w:id="35" w:name="_Toc183860786"/>
+      <w:bookmarkStart w:id="35" w:name="_Toc184408317"/>
       <w:r>
         <w:rPr>
           <w:b/>
@@ -11829,7 +11999,7 @@
           <w:bCs/>
         </w:rPr>
       </w:pPr>
-      <w:bookmarkStart w:id="36" w:name="_Toc183860787"/>
+      <w:bookmarkStart w:id="36" w:name="_Toc184408318"/>
       <w:r>
         <w:rPr>
           <w:b/>
@@ -11907,7 +12077,7 @@
           <w:bCs/>
         </w:rPr>
       </w:pPr>
-      <w:bookmarkStart w:id="37" w:name="_Toc183860788"/>
+      <w:bookmarkStart w:id="37" w:name="_Toc184408319"/>
       <w:r>
         <w:rPr>
           <w:b/>
@@ -11991,7 +12161,7 @@
           <w:bCs/>
         </w:rPr>
       </w:pPr>
-      <w:bookmarkStart w:id="38" w:name="_Toc183860789"/>
+      <w:bookmarkStart w:id="38" w:name="_Toc184408320"/>
       <w:r>
         <w:rPr>
           <w:b/>
@@ -12021,20 +12191,13 @@
           <w:bCs/>
         </w:rPr>
       </w:pPr>
-      <w:bookmarkStart w:id="39" w:name="_Toc183860790"/>
-      <w:r>
-        <w:rPr>
-          <w:b/>
-          <w:bCs/>
-        </w:rPr>
-        <w:t xml:space="preserve">Trang </w:t>
-      </w:r>
-      <w:r>
-        <w:rPr>
-          <w:b/>
-          <w:bCs/>
-        </w:rPr>
-        <w:t>đăng nhập</w:t>
+      <w:bookmarkStart w:id="39" w:name="_Toc184408321"/>
+      <w:r>
+        <w:rPr>
+          <w:b/>
+          <w:bCs/>
+        </w:rPr>
+        <w:t>Trang đăng ký</w:t>
       </w:r>
       <w:bookmarkEnd w:id="39"/>
     </w:p>
@@ -12053,13 +12216,13 @@
           <w:noProof/>
         </w:rPr>
         <w:drawing>
-          <wp:inline distT="0" distB="0" distL="0" distR="0" wp14:anchorId="25E22EE0" wp14:editId="0517CB97">
-            <wp:extent cx="4503420" cy="2392218"/>
-            <wp:effectExtent l="57150" t="57150" r="49530" b="65405"/>
-            <wp:docPr id="1318123991" name="Picture 6" descr="A screenshot of a computer&#10;&#10;Description automatically generated">
+          <wp:inline distT="0" distB="0" distL="0" distR="0" wp14:anchorId="2044F178" wp14:editId="6E6C473E">
+            <wp:extent cx="4411436" cy="2343794"/>
+            <wp:effectExtent l="57150" t="57150" r="65405" b="56515"/>
+            <wp:docPr id="439428377" name="Picture 6" descr="A screenshot of a computer&#10;&#10;Description automatically generated">
               <a:extLst xmlns:a="http://schemas.openxmlformats.org/drawingml/2006/main">
                 <a:ext uri="{FF2B5EF4-FFF2-40B4-BE49-F238E27FC236}">
-                  <a16:creationId xmlns:a16="http://schemas.microsoft.com/office/drawing/2014/main" id="{88C0D3F1-22CE-886B-FF04-1C9343725E3E}"/>
+                  <a16:creationId xmlns:a16="http://schemas.microsoft.com/office/drawing/2014/main" id="{48C99095-DB36-5BD2-451C-6CC94C485DE6}"/>
                 </a:ext>
               </a:extLst>
             </wp:docPr>
@@ -12070,10 +12233,10 @@
               <a:graphicData uri="http://schemas.openxmlformats.org/drawingml/2006/picture">
                 <pic:pic xmlns:pic="http://schemas.openxmlformats.org/drawingml/2006/picture">
                   <pic:nvPicPr>
-                    <pic:cNvPr id="1318123991" name="Picture 6" descr="A screenshot of a computer&#10;&#10;Description automatically generated">
+                    <pic:cNvPr id="439428377" name="Picture 6" descr="A screenshot of a computer&#10;&#10;Description automatically generated">
                       <a:extLst>
                         <a:ext uri="{FF2B5EF4-FFF2-40B4-BE49-F238E27FC236}">
-                          <a16:creationId xmlns:a16="http://schemas.microsoft.com/office/drawing/2014/main" id="{88C0D3F1-22CE-886B-FF04-1C9343725E3E}"/>
+                          <a16:creationId xmlns:a16="http://schemas.microsoft.com/office/drawing/2014/main" id="{48C99095-DB36-5BD2-451C-6CC94C485DE6}"/>
                         </a:ext>
                       </a:extLst>
                     </pic:cNvPr>
@@ -12082,15 +12245,20 @@
                     </pic:cNvPicPr>
                   </pic:nvPicPr>
                   <pic:blipFill>
-                    <a:blip r:embed="rId33"/>
-                    <a:stretch>
-                      <a:fillRect/>
-                    </a:stretch>
+                    <a:blip r:embed="rId33" cstate="print">
+                      <a:extLst>
+                        <a:ext uri="{28A0092B-C50C-407E-A947-70E740481C1C}">
+                          <a14:useLocalDpi xmlns:a14="http://schemas.microsoft.com/office/drawing/2010/main" val="0"/>
+                        </a:ext>
+                      </a:extLst>
+                    </a:blip>
+                    <a:srcRect/>
+                    <a:stretch/>
                   </pic:blipFill>
                   <pic:spPr>
                     <a:xfrm>
                       <a:off x="0" y="0"/>
-                      <a:ext cx="4507424" cy="2394345"/>
+                      <a:ext cx="4454448" cy="2366646"/>
                     </a:xfrm>
                     <a:prstGeom prst="rect">
                       <a:avLst/>
@@ -12121,7 +12289,112 @@
           <w:bCs/>
         </w:rPr>
       </w:pPr>
-      <w:bookmarkStart w:id="40" w:name="_Toc183860791"/>
+      <w:bookmarkStart w:id="40" w:name="_Toc184408322"/>
+      <w:r>
+        <w:rPr>
+          <w:b/>
+          <w:bCs/>
+        </w:rPr>
+        <w:t xml:space="preserve">Trang </w:t>
+      </w:r>
+      <w:r>
+        <w:rPr>
+          <w:b/>
+          <w:bCs/>
+        </w:rPr>
+        <w:t>đăng nhập</w:t>
+      </w:r>
+      <w:bookmarkEnd w:id="40"/>
+    </w:p>
+    <w:p>
+      <w:pPr>
+        <w:pStyle w:val="ListParagraph"/>
+        <w:rPr>
+          <w:b/>
+          <w:bCs/>
+        </w:rPr>
+      </w:pPr>
+      <w:r>
+        <w:rPr>
+          <w:b/>
+          <w:bCs/>
+          <w:noProof/>
+        </w:rPr>
+        <w:drawing>
+          <wp:inline distT="0" distB="0" distL="0" distR="0" wp14:anchorId="7607805F" wp14:editId="67A98BFD">
+            <wp:extent cx="4417604" cy="2347072"/>
+            <wp:effectExtent l="57150" t="57150" r="59690" b="53340"/>
+            <wp:docPr id="1405350785" name="Picture 6" descr="A screenshot of a computer screen&#10;&#10;Description automatically generated">
+              <a:extLst xmlns:a="http://schemas.openxmlformats.org/drawingml/2006/main">
+                <a:ext uri="{FF2B5EF4-FFF2-40B4-BE49-F238E27FC236}">
+                  <a16:creationId xmlns:a16="http://schemas.microsoft.com/office/drawing/2014/main" id="{88C0D3F1-22CE-886B-FF04-1C9343725E3E}"/>
+                </a:ext>
+              </a:extLst>
+            </wp:docPr>
+            <wp:cNvGraphicFramePr>
+              <a:graphicFrameLocks xmlns:a="http://schemas.openxmlformats.org/drawingml/2006/main" noChangeAspect="1"/>
+            </wp:cNvGraphicFramePr>
+            <a:graphic xmlns:a="http://schemas.openxmlformats.org/drawingml/2006/main">
+              <a:graphicData uri="http://schemas.openxmlformats.org/drawingml/2006/picture">
+                <pic:pic xmlns:pic="http://schemas.openxmlformats.org/drawingml/2006/picture">
+                  <pic:nvPicPr>
+                    <pic:cNvPr id="1405350785" name="Picture 6" descr="A screenshot of a computer screen&#10;&#10;Description automatically generated">
+                      <a:extLst>
+                        <a:ext uri="{FF2B5EF4-FFF2-40B4-BE49-F238E27FC236}">
+                          <a16:creationId xmlns:a16="http://schemas.microsoft.com/office/drawing/2014/main" id="{88C0D3F1-22CE-886B-FF04-1C9343725E3E}"/>
+                        </a:ext>
+                      </a:extLst>
+                    </pic:cNvPr>
+                    <pic:cNvPicPr>
+                      <a:picLocks noChangeAspect="1"/>
+                    </pic:cNvPicPr>
+                  </pic:nvPicPr>
+                  <pic:blipFill>
+                    <a:blip r:embed="rId34" cstate="print">
+                      <a:extLst>
+                        <a:ext uri="{28A0092B-C50C-407E-A947-70E740481C1C}">
+                          <a14:useLocalDpi xmlns:a14="http://schemas.microsoft.com/office/drawing/2010/main" val="0"/>
+                        </a:ext>
+                      </a:extLst>
+                    </a:blip>
+                    <a:srcRect/>
+                    <a:stretch/>
+                  </pic:blipFill>
+                  <pic:spPr>
+                    <a:xfrm>
+                      <a:off x="0" y="0"/>
+                      <a:ext cx="4429549" cy="2353419"/>
+                    </a:xfrm>
+                    <a:prstGeom prst="rect">
+                      <a:avLst/>
+                    </a:prstGeom>
+                    <a:ln w="57150">
+                      <a:solidFill>
+                        <a:schemeClr val="tx1"/>
+                      </a:solidFill>
+                    </a:ln>
+                  </pic:spPr>
+                </pic:pic>
+              </a:graphicData>
+            </a:graphic>
+          </wp:inline>
+        </w:drawing>
+      </w:r>
+    </w:p>
+    <w:p>
+      <w:pPr>
+        <w:pStyle w:val="ListParagraph"/>
+        <w:numPr>
+          <w:ilvl w:val="2"/>
+          <w:numId w:val="29"/>
+        </w:numPr>
+        <w:outlineLvl w:val="2"/>
+        <w:rPr>
+          <w:b/>
+          <w:bCs/>
+        </w:rPr>
+      </w:pPr>
+      <w:bookmarkStart w:id="41" w:name="_Toc184408323"/>
       <w:r>
         <w:rPr>
           <w:b/>
@@ -12129,7 +12402,7 @@
         </w:rPr>
         <w:t>Trang quản lý hồ sơ</w:t>
       </w:r>
-      <w:bookmarkEnd w:id="40"/>
+      <w:bookmarkEnd w:id="41"/>
     </w:p>
     <w:p>
       <w:pPr>
@@ -12145,6 +12418,7 @@
           <w:bCs/>
           <w:noProof/>
         </w:rPr>
+        <w:lastRenderedPageBreak/>
         <w:drawing>
           <wp:inline distT="0" distB="0" distL="0" distR="0" wp14:anchorId="46177ABB" wp14:editId="02C57322">
             <wp:extent cx="4423500" cy="2350206"/>
@@ -12175,7 +12449,7 @@
                     </pic:cNvPicPr>
                   </pic:nvPicPr>
                   <pic:blipFill>
-                    <a:blip r:embed="rId34"/>
+                    <a:blip r:embed="rId35"/>
                     <a:stretch>
                       <a:fillRect/>
                     </a:stretch>
@@ -12214,7 +12488,7 @@
           <w:bCs/>
         </w:rPr>
       </w:pPr>
-      <w:bookmarkStart w:id="41" w:name="_Toc183860792"/>
+      <w:bookmarkStart w:id="42" w:name="_Toc184408324"/>
       <w:r>
         <w:rPr>
           <w:b/>
@@ -12222,7 +12496,7 @@
         </w:rPr>
         <w:t>Trang cài đặt</w:t>
       </w:r>
-      <w:bookmarkEnd w:id="41"/>
+      <w:bookmarkEnd w:id="42"/>
     </w:p>
     <w:p>
       <w:pPr>
@@ -12239,7 +12513,6 @@
           <w:bCs/>
           <w:noProof/>
         </w:rPr>
-        <w:lastRenderedPageBreak/>
         <w:drawing>
           <wp:inline distT="0" distB="0" distL="0" distR="0" wp14:anchorId="7827EF61" wp14:editId="7531DBDD">
             <wp:extent cx="4157980" cy="2209134"/>
@@ -12270,7 +12543,7 @@
                     </pic:cNvPicPr>
                   </pic:nvPicPr>
                   <pic:blipFill>
-                    <a:blip r:embed="rId35"/>
+                    <a:blip r:embed="rId36"/>
                     <a:stretch>
                       <a:fillRect/>
                     </a:stretch>
@@ -12312,7 +12585,7 @@
           <w:szCs w:val="32"/>
         </w:rPr>
       </w:pPr>
-      <w:bookmarkStart w:id="42" w:name="_Toc183860793"/>
+      <w:bookmarkStart w:id="43" w:name="_Toc184408325"/>
       <w:r>
         <w:rPr>
           <w:b/>
@@ -12322,7 +12595,7 @@
         </w:rPr>
         <w:t>TỔNG KẾT VÀ HƯỚNG PHÁT TRIỂN</w:t>
       </w:r>
-      <w:bookmarkEnd w:id="42"/>
+      <w:bookmarkEnd w:id="43"/>
     </w:p>
     <w:p>
       <w:pPr>
@@ -12337,7 +12610,7 @@
           <w:bCs/>
         </w:rPr>
       </w:pPr>
-      <w:bookmarkStart w:id="43" w:name="_Toc183860794"/>
+      <w:bookmarkStart w:id="44" w:name="_Toc184408326"/>
       <w:r>
         <w:rPr>
           <w:b/>
@@ -12345,7 +12618,7 @@
         </w:rPr>
         <w:t>Ưu điểm</w:t>
       </w:r>
-      <w:bookmarkEnd w:id="43"/>
+      <w:bookmarkEnd w:id="44"/>
     </w:p>
     <w:p>
       <w:pPr>
@@ -12420,7 +12693,7 @@
           <w:bCs/>
         </w:rPr>
       </w:pPr>
-      <w:bookmarkStart w:id="44" w:name="_Toc183860795"/>
+      <w:bookmarkStart w:id="45" w:name="_Toc184408327"/>
       <w:r>
         <w:rPr>
           <w:b/>
@@ -12428,7 +12701,7 @@
         </w:rPr>
         <w:t>Nhược điểm</w:t>
       </w:r>
-      <w:bookmarkEnd w:id="44"/>
+      <w:bookmarkEnd w:id="45"/>
     </w:p>
     <w:p>
       <w:pPr>
@@ -12469,6 +12742,22 @@
       </w:r>
       <w:r>
         <w:t>tối ưu.</w:t>
+      </w:r>
+    </w:p>
+    <w:p>
+      <w:pPr>
+        <w:pStyle w:val="ListParagraph"/>
+        <w:numPr>
+          <w:ilvl w:val="0"/>
+          <w:numId w:val="6"/>
+        </w:numPr>
+        <w:rPr>
+          <w:b/>
+          <w:bCs/>
+        </w:rPr>
+      </w:pPr>
+      <w:r>
+        <w:t>Trải nghiệm người dùng trang quản lý hồ sơ chưa tốt.</w:t>
       </w:r>
     </w:p>
     <w:p>
@@ -12484,7 +12773,7 @@
           <w:bCs/>
         </w:rPr>
       </w:pPr>
-      <w:bookmarkStart w:id="45" w:name="_Toc183860796"/>
+      <w:bookmarkStart w:id="46" w:name="_Toc184408328"/>
       <w:r>
         <w:rPr>
           <w:b/>
@@ -12492,7 +12781,7 @@
         </w:rPr>
         <w:t>Hướng phát triển của đồ án</w:t>
       </w:r>
-      <w:bookmarkEnd w:id="45"/>
+      <w:bookmarkEnd w:id="46"/>
     </w:p>
     <w:p>
       <w:pPr>
@@ -12545,7 +12834,7 @@
         </w:numPr>
         <w:outlineLvl w:val="1"/>
       </w:pPr>
-      <w:bookmarkStart w:id="46" w:name="_Toc183860797"/>
+      <w:bookmarkStart w:id="47" w:name="_Toc184408329"/>
       <w:r>
         <w:rPr>
           <w:b/>
@@ -12567,7 +12856,7 @@
         </w:rPr>
         <w:t xml:space="preserve"> đã sử dụng</w:t>
       </w:r>
-      <w:bookmarkEnd w:id="46"/>
+      <w:bookmarkEnd w:id="47"/>
     </w:p>
     <w:p>
       <w:pPr>
@@ -12577,7 +12866,7 @@
           <w:numId w:val="6"/>
         </w:numPr>
       </w:pPr>
-      <w:hyperlink r:id="rId36" w:history="1">
+      <w:hyperlink r:id="rId37" w:history="1">
         <w:r>
           <w:rPr>
             <w:rStyle w:val="Hyperlink"/>
@@ -12597,7 +12886,7 @@
           <w:numId w:val="6"/>
         </w:numPr>
       </w:pPr>
-      <w:hyperlink r:id="rId37" w:history="1">
+      <w:hyperlink r:id="rId38" w:history="1">
         <w:r>
           <w:rPr>
             <w:rStyle w:val="Hyperlink"/>
@@ -12618,6 +12907,7 @@
         </w:numPr>
       </w:pPr>
       <w:r>
+        <w:lastRenderedPageBreak/>
         <w:t>Pre</w:t>
       </w:r>
       <w:r>
@@ -12632,7 +12922,7 @@
       <w:r>
         <w:t xml:space="preserve"> hook bởi </w:t>
       </w:r>
-      <w:hyperlink r:id="rId38" w:history="1">
+      <w:hyperlink r:id="rId39" w:history="1">
         <w:r>
           <w:rPr>
             <w:rStyle w:val="Hyperlink"/>
@@ -12646,7 +12936,7 @@
       <w:r>
         <w:t xml:space="preserve">để format C# bằng </w:t>
       </w:r>
-      <w:hyperlink r:id="rId39" w:history="1">
+      <w:hyperlink r:id="rId40" w:history="1">
         <w:r>
           <w:rPr>
             <w:rStyle w:val="Hyperlink"/>
@@ -12657,7 +12947,7 @@
       <w:r>
         <w:t xml:space="preserve"> và format XAML bằng </w:t>
       </w:r>
-      <w:hyperlink r:id="rId40" w:history="1">
+      <w:hyperlink r:id="rId41" w:history="1">
         <w:r>
           <w:rPr>
             <w:rStyle w:val="Hyperlink"/>
@@ -12680,7 +12970,7 @@
       <w:r>
         <w:t xml:space="preserve">Bot </w:t>
       </w:r>
-      <w:hyperlink r:id="rId41" w:history="1">
+      <w:hyperlink r:id="rId42" w:history="1">
         <w:r>
           <w:rPr>
             <w:rStyle w:val="Hyperlink"/>
@@ -12691,7 +12981,7 @@
       <w:r>
         <w:t xml:space="preserve">, </w:t>
       </w:r>
-      <w:hyperlink r:id="rId42" w:history="1">
+      <w:hyperlink r:id="rId43" w:history="1">
         <w:r>
           <w:rPr>
             <w:rStyle w:val="Hyperlink"/>
@@ -12714,7 +13004,7 @@
           <w:numId w:val="6"/>
         </w:numPr>
       </w:pPr>
-      <w:hyperlink r:id="rId43" w:history="1">
+      <w:hyperlink r:id="rId44" w:history="1">
         <w:r>
           <w:rPr>
             <w:rStyle w:val="Hyperlink"/>
@@ -12793,7 +13083,7 @@
           <w:szCs w:val="32"/>
         </w:rPr>
       </w:pPr>
-      <w:bookmarkStart w:id="47" w:name="_Toc183860798"/>
+      <w:bookmarkStart w:id="48" w:name="_Toc184408330"/>
       <w:r>
         <w:rPr>
           <w:b/>
@@ -12803,7 +13093,7 @@
         </w:rPr>
         <w:t>TÀI LIỆU THAM KHẢO</w:t>
       </w:r>
-      <w:bookmarkEnd w:id="47"/>
+      <w:bookmarkEnd w:id="48"/>
     </w:p>
     <w:p>
       <w:pPr>
@@ -12813,7 +13103,7 @@
           <w:numId w:val="6"/>
         </w:numPr>
       </w:pPr>
-      <w:hyperlink r:id="rId44" w:history="1">
+      <w:hyperlink r:id="rId45" w:history="1">
         <w:r>
           <w:rPr>
             <w:rStyle w:val="Hyperlink"/>
@@ -12830,7 +13120,7 @@
           <w:numId w:val="6"/>
         </w:numPr>
       </w:pPr>
-      <w:hyperlink r:id="rId45" w:history="1">
+      <w:hyperlink r:id="rId46" w:history="1">
         <w:r>
           <w:rPr>
             <w:rStyle w:val="Hyperlink"/>
@@ -12847,7 +13137,7 @@
           <w:numId w:val="6"/>
         </w:numPr>
       </w:pPr>
-      <w:hyperlink r:id="rId46" w:history="1">
+      <w:hyperlink r:id="rId47" w:history="1">
         <w:r>
           <w:rPr>
             <w:rStyle w:val="Hyperlink"/>
@@ -12869,7 +13159,7 @@
           <w:u w:val="none"/>
         </w:rPr>
       </w:pPr>
-      <w:hyperlink r:id="rId47" w:history="1">
+      <w:hyperlink r:id="rId48" w:history="1">
         <w:r>
           <w:rPr>
             <w:rStyle w:val="Hyperlink"/>
@@ -12895,7 +13185,7 @@
           <w:szCs w:val="32"/>
         </w:rPr>
       </w:pPr>
-      <w:bookmarkStart w:id="48" w:name="_Toc183860799"/>
+      <w:bookmarkStart w:id="49" w:name="_Toc184408331"/>
       <w:r>
         <w:rPr>
           <w:b/>
@@ -12903,10 +13193,9 @@
           <w:sz w:val="32"/>
           <w:szCs w:val="32"/>
         </w:rPr>
-        <w:lastRenderedPageBreak/>
         <w:t>BẢNG PHÂN CÔNG</w:t>
       </w:r>
-      <w:bookmarkEnd w:id="48"/>
+      <w:bookmarkEnd w:id="49"/>
     </w:p>
     <w:tbl>
       <w:tblPr>
@@ -13448,7 +13737,7 @@
       </w:pPr>
     </w:p>
     <w:sectPr>
-      <w:footerReference w:type="default" r:id="rId48"/>
+      <w:footerReference w:type="default" r:id="rId49"/>
       <w:pgSz w:w="11906" w:h="16838"/>
       <w:pgMar w:top="1276" w:right="849" w:bottom="1440" w:left="993" w:header="708" w:footer="708" w:gutter="0"/>
       <w:pgBorders w:display="firstPage" w:offsetFrom="page">
@@ -19158,6 +19447,7 @@
   <w:style w:type="character" w:default="1" w:styleId="DefaultParagraphFont">
     <w:name w:val="Default Paragraph Font"/>
     <w:uiPriority w:val="1"/>
+    <w:semiHidden/>
     <w:unhideWhenUsed/>
   </w:style>
   <w:style w:type="table" w:default="1" w:styleId="TableNormal">

</xml_diff>